<commit_message>
modified UseCase_Add_Character.docx, added AddCharacter.graphml and AddCharacter.png
</commit_message>
<xml_diff>
--- a/Functions/5 UseCase_Add_Character.docx
+++ b/Functions/5 UseCase_Add_Character.docx
@@ -7,22 +7,42 @@
         <w:pStyle w:val="Titel"/>
         <w:jc w:val="right"/>
       </w:pPr>
-      <w:fldSimple w:instr=" SUBJECT  &quot;Nappy, the ingenious&quot;  \* MERGEFORMAT ">
-        <w:r>
-          <w:t>Nappy, the ingenious</w:t>
-        </w:r>
-      </w:fldSimple>
+      <w:r>
+        <w:fldChar w:fldCharType="begin"/>
+      </w:r>
+      <w:r>
+        <w:instrText xml:space="preserve"> SUBJECT  "Nappy, the ingenious"  \* MERGEFORMAT </w:instrText>
+      </w:r>
+      <w:r>
+        <w:fldChar w:fldCharType="separate"/>
+      </w:r>
+      <w:r>
+        <w:t>Nappy, the ingenious</w:t>
+      </w:r>
+      <w:r>
+        <w:fldChar w:fldCharType="end"/>
+      </w:r>
     </w:p>
     <w:p>
       <w:pPr>
         <w:pStyle w:val="Titel"/>
         <w:jc w:val="right"/>
       </w:pPr>
-      <w:fldSimple w:instr=" TITLE  &quot;Use-Case Specification: Add Character&quot;  \* MERGEFORMAT ">
-        <w:r>
-          <w:t>Use-Case Specification: Add Character</w:t>
-        </w:r>
-      </w:fldSimple>
+      <w:r>
+        <w:fldChar w:fldCharType="begin"/>
+      </w:r>
+      <w:r>
+        <w:instrText xml:space="preserve"> TITLE  "Use-Case Specification: Add Character"  \* MERGEFORMAT </w:instrText>
+      </w:r>
+      <w:r>
+        <w:fldChar w:fldCharType="separate"/>
+      </w:r>
+      <w:r>
+        <w:t>Use-Case Specification: Add Character</w:t>
+      </w:r>
+      <w:r>
+        <w:fldChar w:fldCharType="end"/>
+      </w:r>
     </w:p>
     <w:p>
       <w:pPr>
@@ -30,10 +50,7 @@
         <w:jc w:val="right"/>
       </w:pPr>
     </w:p>
-    <w:p>
-      <w:bookmarkStart w:id="0" w:name="_GoBack"/>
-      <w:bookmarkEnd w:id="0"/>
-    </w:p>
+    <w:p/>
     <w:p>
       <w:pPr>
         <w:pStyle w:val="Textkrper"/>
@@ -1358,50 +1375,61 @@
       <w:r>
         <w:br w:type="page"/>
       </w:r>
-      <w:fldSimple w:instr="title  \* Mergeformat ">
-        <w:r>
-          <w:t>Use-Case Specification: Add Character</w:t>
-        </w:r>
-      </w:fldSimple>
-      <w:bookmarkStart w:id="1" w:name="_Toc423410237"/>
-      <w:bookmarkStart w:id="2" w:name="_Toc425054503"/>
+      <w:r>
+        <w:lastRenderedPageBreak/>
+        <w:fldChar w:fldCharType="begin"/>
+      </w:r>
+      <w:r>
+        <w:instrText xml:space="preserve">title  \* Mergeformat </w:instrText>
+      </w:r>
+      <w:r>
+        <w:fldChar w:fldCharType="separate"/>
+      </w:r>
+      <w:r>
+        <w:t>Use-Case Specification: Add Character</w:t>
+      </w:r>
+      <w:r>
+        <w:fldChar w:fldCharType="end"/>
+      </w:r>
+      <w:bookmarkStart w:id="0" w:name="_Toc423410237"/>
+      <w:bookmarkStart w:id="1" w:name="_Toc425054503"/>
       <w:r>
         <w:t xml:space="preserve"> </w:t>
       </w:r>
+      <w:bookmarkEnd w:id="0"/>
       <w:bookmarkEnd w:id="1"/>
+    </w:p>
+    <w:p>
+      <w:pPr>
+        <w:pStyle w:val="InfoBlue"/>
+      </w:pPr>
+    </w:p>
+    <w:p>
+      <w:pPr>
+        <w:pStyle w:val="berschrift1"/>
+      </w:pPr>
+      <w:bookmarkStart w:id="2" w:name="_Toc433200059"/>
+      <w:bookmarkStart w:id="3" w:name="_Toc423410238"/>
+      <w:bookmarkStart w:id="4" w:name="_Toc425054504"/>
+      <w:r>
+        <w:t xml:space="preserve">Use-Case </w:t>
+      </w:r>
+      <w:r>
+        <w:t>Add Character</w:t>
+      </w:r>
       <w:bookmarkEnd w:id="2"/>
     </w:p>
     <w:p>
       <w:pPr>
-        <w:pStyle w:val="InfoBlue"/>
-      </w:pPr>
-    </w:p>
-    <w:p>
-      <w:pPr>
-        <w:pStyle w:val="berschrift1"/>
-      </w:pPr>
-      <w:bookmarkStart w:id="3" w:name="_Toc433200059"/>
-      <w:bookmarkStart w:id="4" w:name="_Toc423410238"/>
-      <w:bookmarkStart w:id="5" w:name="_Toc425054504"/>
-      <w:r>
-        <w:t xml:space="preserve">Use-Case </w:t>
-      </w:r>
-      <w:r>
-        <w:t>Add Character</w:t>
+        <w:pStyle w:val="berschrift2"/>
+      </w:pPr>
+      <w:bookmarkStart w:id="5" w:name="_Toc433200060"/>
+      <w:r>
+        <w:t>Brief Description</w:t>
       </w:r>
       <w:bookmarkEnd w:id="3"/>
-    </w:p>
-    <w:p>
-      <w:pPr>
-        <w:pStyle w:val="berschrift2"/>
-      </w:pPr>
-      <w:bookmarkStart w:id="6" w:name="_Toc433200060"/>
-      <w:r>
-        <w:t>Brief Description</w:t>
-      </w:r>
       <w:bookmarkEnd w:id="4"/>
       <w:bookmarkEnd w:id="5"/>
-      <w:bookmarkEnd w:id="6"/>
     </w:p>
     <w:p>
       <w:pPr>
@@ -1414,7 +1442,35 @@
         <w:rPr>
           <w:lang w:val="de-DE"/>
         </w:rPr>
-        <w:t>Bei dem Use-Case “Add Character” bekom</w:t>
+        <w:t xml:space="preserve">Bei dem </w:t>
+      </w:r>
+      <w:proofErr w:type="spellStart"/>
+      <w:r>
+        <w:rPr>
+          <w:lang w:val="de-DE"/>
+        </w:rPr>
+        <w:t>Use</w:t>
+      </w:r>
+      <w:proofErr w:type="spellEnd"/>
+      <w:r>
+        <w:rPr>
+          <w:lang w:val="de-DE"/>
+        </w:rPr>
+        <w:t xml:space="preserve">-Case “Add </w:t>
+      </w:r>
+      <w:proofErr w:type="spellStart"/>
+      <w:r>
+        <w:rPr>
+          <w:lang w:val="de-DE"/>
+        </w:rPr>
+        <w:t>Character</w:t>
+      </w:r>
+      <w:proofErr w:type="spellEnd"/>
+      <w:r>
+        <w:rPr>
+          <w:lang w:val="de-DE"/>
+        </w:rPr>
+        <w:t>” bekom</w:t>
       </w:r>
       <w:r>
         <w:rPr>
@@ -1426,7 +1482,21 @@
         <w:rPr>
           <w:lang w:val="de-DE"/>
         </w:rPr>
-        <w:t>Um die Oberfläche aufzurufen, kann der Nutzer im Wiki den „Add Character“ Button anklicken, welcher sich in der rechten oberen Ecke befindet.</w:t>
+        <w:t xml:space="preserve">Um die Oberfläche aufzurufen, kann der Nutzer im Wiki den „Add </w:t>
+      </w:r>
+      <w:proofErr w:type="spellStart"/>
+      <w:r>
+        <w:rPr>
+          <w:lang w:val="de-DE"/>
+        </w:rPr>
+        <w:t>Character</w:t>
+      </w:r>
+      <w:proofErr w:type="spellEnd"/>
+      <w:r>
+        <w:rPr>
+          <w:lang w:val="de-DE"/>
+        </w:rPr>
+        <w:t>“ Button anklicken, welcher sich in der rechten oberen Ecke befindet.</w:t>
       </w:r>
     </w:p>
     <w:p>
@@ -1507,11 +1577,33 @@
           <w:lang w:val="de-DE"/>
         </w:rPr>
       </w:pPr>
-      <w:r>
-        <w:rPr>
-          <w:lang w:val="de-DE"/>
-        </w:rPr>
-        <w:t>Tbd: Mockup für Hinzufügen Bildschirm.</w:t>
+      <w:proofErr w:type="spellStart"/>
+      <w:r>
+        <w:rPr>
+          <w:lang w:val="de-DE"/>
+        </w:rPr>
+        <w:t>Tbd</w:t>
+      </w:r>
+      <w:proofErr w:type="spellEnd"/>
+      <w:r>
+        <w:rPr>
+          <w:lang w:val="de-DE"/>
+        </w:rPr>
+        <w:t xml:space="preserve">: </w:t>
+      </w:r>
+      <w:proofErr w:type="spellStart"/>
+      <w:r>
+        <w:rPr>
+          <w:lang w:val="de-DE"/>
+        </w:rPr>
+        <w:t>Mockup</w:t>
+      </w:r>
+      <w:proofErr w:type="spellEnd"/>
+      <w:r>
+        <w:rPr>
+          <w:lang w:val="de-DE"/>
+        </w:rPr>
+        <w:t xml:space="preserve"> für Hinzufügen Bildschirm.</w:t>
       </w:r>
     </w:p>
     <w:p>
@@ -1553,18 +1645,32 @@
           <w:lang w:val="de-DE"/>
         </w:rPr>
       </w:pPr>
-      <w:bookmarkStart w:id="7" w:name="_Toc423410239"/>
-      <w:bookmarkStart w:id="8" w:name="_Toc425054505"/>
-      <w:bookmarkStart w:id="9" w:name="_Toc433200061"/>
-      <w:r>
-        <w:rPr>
-          <w:lang w:val="de-DE"/>
-        </w:rPr>
-        <w:t>Flow of Events</w:t>
-      </w:r>
+      <w:bookmarkStart w:id="6" w:name="_Toc423410239"/>
+      <w:bookmarkStart w:id="7" w:name="_Toc425054505"/>
+      <w:bookmarkStart w:id="8" w:name="_Toc433200061"/>
+      <w:r>
+        <w:rPr>
+          <w:lang w:val="de-DE"/>
+        </w:rPr>
+        <w:t xml:space="preserve">Flow </w:t>
+      </w:r>
+      <w:proofErr w:type="spellStart"/>
+      <w:r>
+        <w:rPr>
+          <w:lang w:val="de-DE"/>
+        </w:rPr>
+        <w:t>of</w:t>
+      </w:r>
+      <w:proofErr w:type="spellEnd"/>
+      <w:r>
+        <w:rPr>
+          <w:lang w:val="de-DE"/>
+        </w:rPr>
+        <w:t xml:space="preserve"> Events</w:t>
+      </w:r>
+      <w:bookmarkEnd w:id="6"/>
       <w:bookmarkEnd w:id="7"/>
       <w:bookmarkEnd w:id="8"/>
-      <w:bookmarkEnd w:id="9"/>
     </w:p>
     <w:p>
       <w:pPr>
@@ -1574,18 +1680,18 @@
           <w:lang w:val="de-DE"/>
         </w:rPr>
       </w:pPr>
-      <w:bookmarkStart w:id="10" w:name="_Toc423410240"/>
-      <w:bookmarkStart w:id="11" w:name="_Toc425054506"/>
-      <w:bookmarkStart w:id="12" w:name="_Toc433200062"/>
+      <w:bookmarkStart w:id="9" w:name="_Toc423410240"/>
+      <w:bookmarkStart w:id="10" w:name="_Toc425054506"/>
+      <w:bookmarkStart w:id="11" w:name="_Toc433200062"/>
       <w:r>
         <w:rPr>
           <w:lang w:val="de-DE"/>
         </w:rPr>
         <w:t>Basic Flow</w:t>
       </w:r>
+      <w:bookmarkEnd w:id="9"/>
       <w:bookmarkEnd w:id="10"/>
       <w:bookmarkEnd w:id="11"/>
-      <w:bookmarkEnd w:id="12"/>
       <w:r>
         <w:rPr>
           <w:lang w:val="de-DE"/>
@@ -1607,17 +1713,17 @@
           <w:lang w:val="de-DE"/>
         </w:rPr>
       </w:pPr>
-      <w:bookmarkStart w:id="13" w:name="_Toc423410241"/>
-      <w:bookmarkStart w:id="14" w:name="_Toc425054507"/>
+      <w:bookmarkStart w:id="12" w:name="_Toc423410241"/>
+      <w:bookmarkStart w:id="13" w:name="_Toc425054507"/>
       <w:r>
         <w:rPr>
           <w:noProof/>
           <w:lang w:val="de-DE" w:eastAsia="de-DE"/>
         </w:rPr>
         <w:drawing>
-          <wp:inline distT="0" distB="0" distL="0" distR="0" wp14:anchorId="11A020C9" wp14:editId="47168261">
-            <wp:extent cx="5095875" cy="5562600"/>
-            <wp:effectExtent l="0" t="0" r="9525" b="0"/>
+          <wp:inline distT="0" distB="0" distL="0" distR="0" wp14:anchorId="18FFC621" wp14:editId="42FCC040">
+            <wp:extent cx="5086350" cy="5686425"/>
+            <wp:effectExtent l="0" t="0" r="0" b="9525"/>
             <wp:docPr id="1" name="Grafik 1"/>
             <wp:cNvGraphicFramePr>
               <a:graphicFrameLocks xmlns:a="http://schemas.openxmlformats.org/drawingml/2006/main" noChangeAspect="1"/>
@@ -1638,7 +1744,7 @@
                   <pic:spPr>
                     <a:xfrm>
                       <a:off x="0" y="0"/>
-                      <a:ext cx="5095875" cy="5562600"/>
+                      <a:ext cx="5086350" cy="5686425"/>
                     </a:xfrm>
                     <a:prstGeom prst="rect">
                       <a:avLst/>
@@ -1650,6 +1756,8 @@
           </wp:inline>
         </w:drawing>
       </w:r>
+      <w:bookmarkStart w:id="14" w:name="_GoBack"/>
+      <w:bookmarkEnd w:id="14"/>
     </w:p>
     <w:p>
       <w:pPr>
@@ -1701,8 +1809,8 @@
         <w:lastRenderedPageBreak/>
         <w:t>Alternative Flows</w:t>
       </w:r>
+      <w:bookmarkEnd w:id="12"/>
       <w:bookmarkEnd w:id="13"/>
-      <w:bookmarkEnd w:id="14"/>
       <w:bookmarkEnd w:id="15"/>
     </w:p>
     <w:p>
@@ -1711,10 +1819,20 @@
         <w:widowControl/>
       </w:pPr>
       <w:bookmarkStart w:id="16" w:name="_Toc433200064"/>
-      <w:r>
-        <w:t>Abbruch des Erstellens</w:t>
+      <w:proofErr w:type="spellStart"/>
+      <w:r>
+        <w:t>Abbruch</w:t>
+      </w:r>
+      <w:proofErr w:type="spellEnd"/>
+      <w:r>
+        <w:t xml:space="preserve"> des </w:t>
+      </w:r>
+      <w:proofErr w:type="spellStart"/>
+      <w:r>
+        <w:t>Erstellens</w:t>
       </w:r>
       <w:bookmarkEnd w:id="16"/>
+      <w:proofErr w:type="spellEnd"/>
     </w:p>
     <w:p>
       <w:pPr>
@@ -1795,12 +1913,14 @@
       <w:bookmarkStart w:id="23" w:name="_Toc423410255"/>
       <w:bookmarkStart w:id="24" w:name="_Toc425054514"/>
       <w:bookmarkStart w:id="25" w:name="_Toc433200067"/>
+      <w:proofErr w:type="spellStart"/>
       <w:r>
         <w:t>Postconditions</w:t>
       </w:r>
       <w:bookmarkEnd w:id="23"/>
       <w:bookmarkEnd w:id="24"/>
       <w:bookmarkEnd w:id="25"/>
+      <w:proofErr w:type="spellEnd"/>
     </w:p>
     <w:p>
       <w:pPr>
@@ -1810,8 +1930,13 @@
       <w:bookmarkStart w:id="26" w:name="_Toc423410256"/>
       <w:bookmarkStart w:id="27" w:name="_Toc425054515"/>
       <w:bookmarkStart w:id="28" w:name="_Toc433200068"/>
-      <w:r>
-        <w:t>Postcondition One</w:t>
+      <w:proofErr w:type="spellStart"/>
+      <w:r>
+        <w:t>Postcondition</w:t>
+      </w:r>
+      <w:proofErr w:type="spellEnd"/>
+      <w:r>
+        <w:t xml:space="preserve"> One</w:t>
       </w:r>
       <w:bookmarkEnd w:id="26"/>
       <w:bookmarkEnd w:id="27"/>
@@ -1842,8 +1967,13 @@
         <w:pStyle w:val="berschrift2"/>
       </w:pPr>
       <w:bookmarkStart w:id="29" w:name="_Toc433200069"/>
-      <w:r>
-        <w:t>Postcondition Two</w:t>
+      <w:proofErr w:type="spellStart"/>
+      <w:r>
+        <w:t>Postcondition</w:t>
+      </w:r>
+      <w:proofErr w:type="spellEnd"/>
+      <w:r>
+        <w:t xml:space="preserve"> Two</w:t>
       </w:r>
       <w:bookmarkEnd w:id="29"/>
     </w:p>
@@ -1999,9 +2129,11 @@
           <w:r>
             <w:fldChar w:fldCharType="end"/>
           </w:r>
+          <w:proofErr w:type="spellStart"/>
           <w:r>
             <w:t>nappydevelopment</w:t>
           </w:r>
+          <w:proofErr w:type="spellEnd"/>
           <w:r>
             <w:t xml:space="preserve">, </w:t>
           </w:r>
@@ -2065,7 +2197,7 @@
               <w:rStyle w:val="Seitenzahl"/>
               <w:noProof/>
             </w:rPr>
-            <w:t>2</w:t>
+            <w:t>5</w:t>
           </w:r>
           <w:r>
             <w:rPr>
@@ -2141,6 +2273,8 @@
         <w:sz w:val="36"/>
       </w:rPr>
     </w:pPr>
+    <w:proofErr w:type="spellStart"/>
+    <w:proofErr w:type="gramStart"/>
     <w:r>
       <w:rPr>
         <w:rFonts w:ascii="Arial" w:hAnsi="Arial"/>
@@ -2149,6 +2283,8 @@
       </w:rPr>
       <w:t>nappydevelopment</w:t>
     </w:r>
+    <w:proofErr w:type="spellEnd"/>
+    <w:proofErr w:type="gramEnd"/>
     <w:r>
       <w:rPr>
         <w:rFonts w:ascii="Arial" w:hAnsi="Arial"/>
@@ -2219,11 +2355,21 @@
           <w:tcW w:w="6379" w:type="dxa"/>
         </w:tcPr>
         <w:p>
-          <w:fldSimple w:instr=" SUBJECT  &quot;Nappy, the ingenious&quot;  \* MERGEFORMAT ">
-            <w:r>
-              <w:t>Nappy, the ingenious</w:t>
-            </w:r>
-          </w:fldSimple>
+          <w:r>
+            <w:fldChar w:fldCharType="begin"/>
+          </w:r>
+          <w:r>
+            <w:instrText xml:space="preserve"> SUBJECT  "Nappy, the ingenious"  \* MERGEFORMAT </w:instrText>
+          </w:r>
+          <w:r>
+            <w:fldChar w:fldCharType="separate"/>
+          </w:r>
+          <w:r>
+            <w:t>Nappy, the ingenious</w:t>
+          </w:r>
+          <w:r>
+            <w:fldChar w:fldCharType="end"/>
+          </w:r>
         </w:p>
       </w:tc>
       <w:tc>
@@ -2250,11 +2396,21 @@
           <w:tcW w:w="6379" w:type="dxa"/>
         </w:tcPr>
         <w:p>
-          <w:fldSimple w:instr="title  \* Mergeformat ">
-            <w:r>
-              <w:t>Use-Case Specification: Add Character</w:t>
-            </w:r>
-          </w:fldSimple>
+          <w:r>
+            <w:fldChar w:fldCharType="begin"/>
+          </w:r>
+          <w:r>
+            <w:instrText xml:space="preserve">title  \* Mergeformat </w:instrText>
+          </w:r>
+          <w:r>
+            <w:fldChar w:fldCharType="separate"/>
+          </w:r>
+          <w:r>
+            <w:t>Use-Case Specification: Add Character</w:t>
+          </w:r>
+          <w:r>
+            <w:fldChar w:fldCharType="end"/>
+          </w:r>
         </w:p>
       </w:tc>
       <w:tc>

</xml_diff>

<commit_message>
cucumber - Add Character
</commit_message>
<xml_diff>
--- a/Functions/5 UseCase_Add_Character.docx
+++ b/Functions/5 UseCase_Add_Character.docx
@@ -28,21 +28,11 @@
         <w:pStyle w:val="Titel"/>
         <w:jc w:val="right"/>
       </w:pPr>
-      <w:r>
-        <w:fldChar w:fldCharType="begin"/>
-      </w:r>
-      <w:r>
-        <w:instrText xml:space="preserve"> TITLE  "Use-Case Specification: Add Character"  \* MERGEFORMAT </w:instrText>
-      </w:r>
-      <w:r>
-        <w:fldChar w:fldCharType="separate"/>
-      </w:r>
-      <w:r>
-        <w:t>Use-Case Specification: Add Character</w:t>
-      </w:r>
-      <w:r>
-        <w:fldChar w:fldCharType="end"/>
-      </w:r>
+      <w:fldSimple w:instr=" TITLE  &quot;Use-Case Specification: Add Character&quot;  \* MERGEFORMAT ">
+        <w:r>
+          <w:t>Use-Case Specification: Add Character</w:t>
+        </w:r>
+      </w:fldSimple>
     </w:p>
     <w:p>
       <w:pPr>
@@ -262,7 +252,10 @@
               <w:pStyle w:val="Tabletext"/>
             </w:pPr>
             <w:r>
-              <w:t>23.10/15</w:t>
+              <w:t>23/</w:t>
+            </w:r>
+            <w:r>
+              <w:t>10/15</w:t>
             </w:r>
           </w:p>
         </w:tc>
@@ -315,6 +308,9 @@
             <w:pPr>
               <w:pStyle w:val="Tabletext"/>
             </w:pPr>
+            <w:r>
+              <w:t>28/10/15</w:t>
+            </w:r>
           </w:p>
         </w:tc>
         <w:tc>
@@ -325,6 +321,9 @@
             <w:pPr>
               <w:pStyle w:val="Tabletext"/>
             </w:pPr>
+            <w:r>
+              <w:t>1.2</w:t>
+            </w:r>
           </w:p>
         </w:tc>
         <w:tc>
@@ -335,6 +334,9 @@
             <w:pPr>
               <w:pStyle w:val="Tabletext"/>
             </w:pPr>
+            <w:r>
+              <w:t>Add cucumber Screenshot</w:t>
+            </w:r>
           </w:p>
         </w:tc>
         <w:tc>
@@ -345,6 +347,14 @@
             <w:pPr>
               <w:pStyle w:val="Tabletext"/>
             </w:pPr>
+            <w:r>
+              <w:t xml:space="preserve">Mehmet Ali </w:t>
+            </w:r>
+            <w:proofErr w:type="spellStart"/>
+            <w:r>
+              <w:t>Inceara</w:t>
+            </w:r>
+            <w:proofErr w:type="spellEnd"/>
           </w:p>
         </w:tc>
       </w:tr>
@@ -1375,22 +1385,11 @@
       <w:r>
         <w:br w:type="page"/>
       </w:r>
-      <w:r>
-        <w:lastRenderedPageBreak/>
-        <w:fldChar w:fldCharType="begin"/>
-      </w:r>
-      <w:r>
-        <w:instrText xml:space="preserve">title  \* Mergeformat </w:instrText>
-      </w:r>
-      <w:r>
-        <w:fldChar w:fldCharType="separate"/>
-      </w:r>
-      <w:r>
-        <w:t>Use-Case Specification: Add Character</w:t>
-      </w:r>
-      <w:r>
-        <w:fldChar w:fldCharType="end"/>
-      </w:r>
+      <w:fldSimple w:instr="title  \* Mergeformat ">
+        <w:r>
+          <w:t>Use-Case Specification: Add Character</w:t>
+        </w:r>
+      </w:fldSimple>
       <w:bookmarkStart w:id="0" w:name="_Toc423410237"/>
       <w:bookmarkStart w:id="1" w:name="_Toc425054503"/>
       <w:r>
@@ -1756,8 +1755,78 @@
           </wp:inline>
         </w:drawing>
       </w:r>
+    </w:p>
+    <w:p>
+      <w:pPr>
+        <w:ind w:left="720"/>
+        <w:rPr>
+          <w:lang w:val="de-DE"/>
+        </w:rPr>
+      </w:pPr>
+    </w:p>
+    <w:p>
+      <w:pPr>
+        <w:rPr>
+          <w:lang w:val="de-DE"/>
+        </w:rPr>
+      </w:pPr>
       <w:bookmarkStart w:id="14" w:name="_GoBack"/>
       <w:bookmarkEnd w:id="14"/>
+      <w:r>
+        <w:rPr>
+          <w:noProof/>
+          <w:lang w:val="de-DE" w:eastAsia="de-DE"/>
+        </w:rPr>
+        <w:lastRenderedPageBreak/>
+        <w:drawing>
+          <wp:inline distT="0" distB="0" distL="0" distR="0" wp14:anchorId="4100AF4F" wp14:editId="5252347A">
+            <wp:extent cx="5943600" cy="3556496"/>
+            <wp:effectExtent l="0" t="0" r="0" b="6350"/>
+            <wp:docPr id="3" name="Grafik 3" descr="C:\Duales Studium\01 Theorie\3. Semester\02 Software Engineering\02 Projekt\docs\functions\pics\Add character feature.png"/>
+            <wp:cNvGraphicFramePr>
+              <a:graphicFrameLocks xmlns:a="http://schemas.openxmlformats.org/drawingml/2006/main" noChangeAspect="1"/>
+            </wp:cNvGraphicFramePr>
+            <a:graphic xmlns:a="http://schemas.openxmlformats.org/drawingml/2006/main">
+              <a:graphicData uri="http://schemas.openxmlformats.org/drawingml/2006/picture">
+                <pic:pic xmlns:pic="http://schemas.openxmlformats.org/drawingml/2006/picture">
+                  <pic:nvPicPr>
+                    <pic:cNvPr id="0" name="Picture 1" descr="C:\Duales Studium\01 Theorie\3. Semester\02 Software Engineering\02 Projekt\docs\functions\pics\Add character feature.png"/>
+                    <pic:cNvPicPr>
+                      <a:picLocks noChangeAspect="1" noChangeArrowheads="1"/>
+                    </pic:cNvPicPr>
+                  </pic:nvPicPr>
+                  <pic:blipFill>
+                    <a:blip r:embed="rId11">
+                      <a:extLst>
+                        <a:ext uri="{28A0092B-C50C-407E-A947-70E740481C1C}">
+                          <a14:useLocalDpi xmlns:a14="http://schemas.microsoft.com/office/drawing/2010/main" val="0"/>
+                        </a:ext>
+                      </a:extLst>
+                    </a:blip>
+                    <a:srcRect/>
+                    <a:stretch>
+                      <a:fillRect/>
+                    </a:stretch>
+                  </pic:blipFill>
+                  <pic:spPr bwMode="auto">
+                    <a:xfrm>
+                      <a:off x="0" y="0"/>
+                      <a:ext cx="5943600" cy="3556496"/>
+                    </a:xfrm>
+                    <a:prstGeom prst="rect">
+                      <a:avLst/>
+                    </a:prstGeom>
+                    <a:noFill/>
+                    <a:ln>
+                      <a:noFill/>
+                    </a:ln>
+                  </pic:spPr>
+                </pic:pic>
+              </a:graphicData>
+            </a:graphic>
+          </wp:inline>
+        </w:drawing>
+      </w:r>
     </w:p>
     <w:p>
       <w:pPr>
@@ -1806,7 +1875,6 @@
       </w:pPr>
       <w:bookmarkStart w:id="15" w:name="_Toc433200063"/>
       <w:r>
-        <w:lastRenderedPageBreak/>
         <w:t>Alternative Flows</w:t>
       </w:r>
       <w:bookmarkEnd w:id="12"/>
@@ -2015,8 +2083,8 @@
       </w:pPr>
     </w:p>
     <w:sectPr>
-      <w:headerReference w:type="default" r:id="rId11"/>
-      <w:footerReference w:type="default" r:id="rId12"/>
+      <w:headerReference w:type="default" r:id="rId12"/>
+      <w:footerReference w:type="default" r:id="rId13"/>
       <w:endnotePr>
         <w:numFmt w:val="decimal"/>
       </w:endnotePr>
@@ -2197,7 +2265,7 @@
               <w:rStyle w:val="Seitenzahl"/>
               <w:noProof/>
             </w:rPr>
-            <w:t>5</w:t>
+            <w:t>6</w:t>
           </w:r>
           <w:r>
             <w:rPr>
@@ -2355,21 +2423,11 @@
           <w:tcW w:w="6379" w:type="dxa"/>
         </w:tcPr>
         <w:p>
-          <w:r>
-            <w:fldChar w:fldCharType="begin"/>
-          </w:r>
-          <w:r>
-            <w:instrText xml:space="preserve"> SUBJECT  "Nappy, the ingenious"  \* MERGEFORMAT </w:instrText>
-          </w:r>
-          <w:r>
-            <w:fldChar w:fldCharType="separate"/>
-          </w:r>
-          <w:r>
-            <w:t>Nappy, the ingenious</w:t>
-          </w:r>
-          <w:r>
-            <w:fldChar w:fldCharType="end"/>
-          </w:r>
+          <w:fldSimple w:instr=" SUBJECT  &quot;Nappy, the ingenious&quot;  \* MERGEFORMAT ">
+            <w:r>
+              <w:t>Nappy, the ingenious</w:t>
+            </w:r>
+          </w:fldSimple>
         </w:p>
       </w:tc>
       <w:tc>
@@ -2385,7 +2443,7 @@
             <w:ind w:right="68"/>
           </w:pPr>
           <w:r>
-            <w:t xml:space="preserve">  Version:           1.1</w:t>
+            <w:t xml:space="preserve">  Version:           1.2</w:t>
           </w:r>
         </w:p>
       </w:tc>
@@ -2396,21 +2454,11 @@
           <w:tcW w:w="6379" w:type="dxa"/>
         </w:tcPr>
         <w:p>
-          <w:r>
-            <w:fldChar w:fldCharType="begin"/>
-          </w:r>
-          <w:r>
-            <w:instrText xml:space="preserve">title  \* Mergeformat </w:instrText>
-          </w:r>
-          <w:r>
-            <w:fldChar w:fldCharType="separate"/>
-          </w:r>
-          <w:r>
-            <w:t>Use-Case Specification: Add Character</w:t>
-          </w:r>
-          <w:r>
-            <w:fldChar w:fldCharType="end"/>
-          </w:r>
+          <w:fldSimple w:instr="title  \* Mergeformat ">
+            <w:r>
+              <w:t>Use-Case Specification: Add Character</w:t>
+            </w:r>
+          </w:fldSimple>
         </w:p>
       </w:tc>
       <w:tc>
@@ -2419,7 +2467,7 @@
         </w:tcPr>
         <w:p>
           <w:r>
-            <w:t xml:space="preserve">  Date:                23</w:t>
+            <w:t xml:space="preserve">  Date:                28</w:t>
           </w:r>
           <w:r>
             <w:t>/</w:t>

</xml_diff>